<commit_message>
Fixed door and added AI 3d chars
</commit_message>
<xml_diff>
--- a/TDD Template.docx
+++ b/TDD Template.docx
@@ -736,7 +736,7 @@
           </w:r>
           <w:r>
             <w:rPr>
-              <w:b/>
+              <w:noProof/>
             </w:rPr>
             <w:t>1</w:t>
           </w:r>
@@ -779,7 +779,7 @@
           </w:r>
           <w:r>
             <w:rPr>
-              <w:b/>
+              <w:noProof/>
             </w:rPr>
             <w:t>2</w:t>
           </w:r>
@@ -822,7 +822,7 @@
           </w:r>
           <w:r>
             <w:rPr>
-              <w:b/>
+              <w:noProof/>
             </w:rPr>
             <w:t>3</w:t>
           </w:r>
@@ -856,6 +856,9 @@
             <w:fldChar w:fldCharType="separate"/>
           </w:r>
           <w:r>
+            <w:rPr>
+              <w:noProof/>
+            </w:rPr>
             <w:t>3</w:t>
           </w:r>
           <w:r>
@@ -888,6 +891,9 @@
             <w:fldChar w:fldCharType="separate"/>
           </w:r>
           <w:r>
+            <w:rPr>
+              <w:noProof/>
+            </w:rPr>
             <w:t>3</w:t>
           </w:r>
           <w:r>
@@ -920,6 +926,9 @@
             <w:fldChar w:fldCharType="separate"/>
           </w:r>
           <w:r>
+            <w:rPr>
+              <w:noProof/>
+            </w:rPr>
             <w:t>3</w:t>
           </w:r>
           <w:r>
@@ -952,6 +961,9 @@
             <w:fldChar w:fldCharType="separate"/>
           </w:r>
           <w:r>
+            <w:rPr>
+              <w:noProof/>
+            </w:rPr>
             <w:t>3</w:t>
           </w:r>
           <w:r>
@@ -984,6 +996,9 @@
             <w:fldChar w:fldCharType="separate"/>
           </w:r>
           <w:r>
+            <w:rPr>
+              <w:noProof/>
+            </w:rPr>
             <w:t>3</w:t>
           </w:r>
           <w:r>
@@ -1016,6 +1031,9 @@
             <w:fldChar w:fldCharType="separate"/>
           </w:r>
           <w:r>
+            <w:rPr>
+              <w:noProof/>
+            </w:rPr>
             <w:t>3</w:t>
           </w:r>
           <w:r>
@@ -1057,7 +1075,7 @@
           </w:r>
           <w:r>
             <w:rPr>
-              <w:b/>
+              <w:noProof/>
             </w:rPr>
             <w:t>4</w:t>
           </w:r>
@@ -1091,6 +1109,9 @@
             <w:fldChar w:fldCharType="separate"/>
           </w:r>
           <w:r>
+            <w:rPr>
+              <w:noProof/>
+            </w:rPr>
             <w:t>4</w:t>
           </w:r>
           <w:r>
@@ -1123,6 +1144,9 @@
             <w:fldChar w:fldCharType="separate"/>
           </w:r>
           <w:r>
+            <w:rPr>
+              <w:noProof/>
+            </w:rPr>
             <w:t>4</w:t>
           </w:r>
           <w:r>
@@ -1155,6 +1179,9 @@
             <w:fldChar w:fldCharType="separate"/>
           </w:r>
           <w:r>
+            <w:rPr>
+              <w:noProof/>
+            </w:rPr>
             <w:t>4</w:t>
           </w:r>
           <w:r>
@@ -1187,6 +1214,9 @@
             <w:fldChar w:fldCharType="separate"/>
           </w:r>
           <w:r>
+            <w:rPr>
+              <w:noProof/>
+            </w:rPr>
             <w:t>4</w:t>
           </w:r>
           <w:r>
@@ -1219,6 +1249,9 @@
             <w:fldChar w:fldCharType="separate"/>
           </w:r>
           <w:r>
+            <w:rPr>
+              <w:noProof/>
+            </w:rPr>
             <w:t>4</w:t>
           </w:r>
           <w:r>
@@ -1251,6 +1284,9 @@
             <w:fldChar w:fldCharType="separate"/>
           </w:r>
           <w:r>
+            <w:rPr>
+              <w:noProof/>
+            </w:rPr>
             <w:t>4</w:t>
           </w:r>
           <w:r>
@@ -1283,6 +1319,9 @@
             <w:fldChar w:fldCharType="separate"/>
           </w:r>
           <w:r>
+            <w:rPr>
+              <w:noProof/>
+            </w:rPr>
             <w:t>4</w:t>
           </w:r>
           <w:r>
@@ -1324,7 +1363,7 @@
           </w:r>
           <w:r>
             <w:rPr>
-              <w:b/>
+              <w:noProof/>
             </w:rPr>
             <w:t>5</w:t>
           </w:r>
@@ -1358,6 +1397,9 @@
             <w:fldChar w:fldCharType="separate"/>
           </w:r>
           <w:r>
+            <w:rPr>
+              <w:noProof/>
+            </w:rPr>
             <w:t>5</w:t>
           </w:r>
           <w:r>
@@ -1390,6 +1432,9 @@
             <w:fldChar w:fldCharType="separate"/>
           </w:r>
           <w:r>
+            <w:rPr>
+              <w:noProof/>
+            </w:rPr>
             <w:t>5</w:t>
           </w:r>
           <w:r>
@@ -1422,6 +1467,9 @@
             <w:fldChar w:fldCharType="separate"/>
           </w:r>
           <w:r>
+            <w:rPr>
+              <w:noProof/>
+            </w:rPr>
             <w:t>5</w:t>
           </w:r>
           <w:r>
@@ -1454,274 +1502,10 @@
             <w:fldChar w:fldCharType="separate"/>
           </w:r>
           <w:r>
+            <w:rPr>
+              <w:noProof/>
+            </w:rPr>
             <w:t>5</w:t>
-          </w:r>
-          <w:r>
-            <w:fldChar w:fldCharType="end"/>
-          </w:r>
-        </w:p>
-        <w:p>
-          <w:pPr>
-            <w:tabs>
-              <w:tab w:val="right" w:pos="9360"/>
-            </w:tabs>
-            <w:spacing w:before="60" w:line="240" w:lineRule="auto"/>
-            <w:ind w:left="360"/>
-          </w:pPr>
-          <w:hyperlink w:anchor="_230o9g1wesmu">
-            <w:r>
-              <w:t>Risks</w:t>
-            </w:r>
-          </w:hyperlink>
-          <w:r>
-            <w:tab/>
-          </w:r>
-          <w:r>
-            <w:fldChar w:fldCharType="begin"/>
-          </w:r>
-          <w:r>
-            <w:instrText xml:space="preserve"> PAGEREF _230o9g1wesmu \h </w:instrText>
-          </w:r>
-          <w:r>
-            <w:fldChar w:fldCharType="separate"/>
-          </w:r>
-          <w:r>
-            <w:t>5</w:t>
-          </w:r>
-          <w:r>
-            <w:fldChar w:fldCharType="end"/>
-          </w:r>
-        </w:p>
-        <w:p>
-          <w:pPr>
-            <w:tabs>
-              <w:tab w:val="right" w:pos="9360"/>
-            </w:tabs>
-            <w:spacing w:before="60" w:line="240" w:lineRule="auto"/>
-            <w:ind w:left="360"/>
-          </w:pPr>
-          <w:hyperlink w:anchor="_9m502pllby8o">
-            <w:r>
-              <w:t>Alternatives</w:t>
-            </w:r>
-          </w:hyperlink>
-          <w:r>
-            <w:tab/>
-          </w:r>
-          <w:r>
-            <w:fldChar w:fldCharType="begin"/>
-          </w:r>
-          <w:r>
-            <w:instrText xml:space="preserve"> PAGEREF _9m502pllby8o \h </w:instrText>
-          </w:r>
-          <w:r>
-            <w:fldChar w:fldCharType="separate"/>
-          </w:r>
-          <w:r>
-            <w:t>5</w:t>
-          </w:r>
-          <w:r>
-            <w:fldChar w:fldCharType="end"/>
-          </w:r>
-        </w:p>
-        <w:p>
-          <w:pPr>
-            <w:tabs>
-              <w:tab w:val="right" w:pos="9360"/>
-            </w:tabs>
-            <w:spacing w:before="200" w:line="240" w:lineRule="auto"/>
-            <w:rPr>
-              <w:b/>
-            </w:rPr>
-          </w:pPr>
-          <w:hyperlink w:anchor="_miq9noo9xeix">
-            <w:r>
-              <w:rPr>
-                <w:b/>
-              </w:rPr>
-              <w:t>Shader</w:t>
-            </w:r>
-          </w:hyperlink>
-          <w:r>
-            <w:rPr>
-              <w:b/>
-            </w:rPr>
-            <w:tab/>
-          </w:r>
-          <w:r>
-            <w:fldChar w:fldCharType="begin"/>
-          </w:r>
-          <w:r>
-            <w:instrText xml:space="preserve"> PAGEREF _miq9noo9xeix \h </w:instrText>
-          </w:r>
-          <w:r>
-            <w:fldChar w:fldCharType="separate"/>
-          </w:r>
-          <w:r>
-            <w:rPr>
-              <w:b/>
-            </w:rPr>
-            <w:t>6</w:t>
-          </w:r>
-          <w:r>
-            <w:fldChar w:fldCharType="end"/>
-          </w:r>
-        </w:p>
-        <w:p>
-          <w:pPr>
-            <w:tabs>
-              <w:tab w:val="right" w:pos="9360"/>
-            </w:tabs>
-            <w:spacing w:before="60" w:line="240" w:lineRule="auto"/>
-            <w:ind w:left="360"/>
-          </w:pPr>
-          <w:hyperlink w:anchor="_3wyw3b4cesv3">
-            <w:r>
-              <w:t>Shader types</w:t>
-            </w:r>
-          </w:hyperlink>
-          <w:r>
-            <w:tab/>
-          </w:r>
-          <w:r>
-            <w:fldChar w:fldCharType="begin"/>
-          </w:r>
-          <w:r>
-            <w:instrText xml:space="preserve"> PAGEREF _3wyw3b4cesv3 \h </w:instrText>
-          </w:r>
-          <w:r>
-            <w:fldChar w:fldCharType="separate"/>
-          </w:r>
-          <w:r>
-            <w:t>6</w:t>
-          </w:r>
-          <w:r>
-            <w:fldChar w:fldCharType="end"/>
-          </w:r>
-        </w:p>
-        <w:p>
-          <w:pPr>
-            <w:tabs>
-              <w:tab w:val="right" w:pos="9360"/>
-            </w:tabs>
-            <w:spacing w:before="60" w:line="240" w:lineRule="auto"/>
-            <w:ind w:left="360"/>
-          </w:pPr>
-          <w:hyperlink w:anchor="_o9291nq9ijt3">
-            <w:r>
-              <w:t>Render modes</w:t>
-            </w:r>
-          </w:hyperlink>
-          <w:r>
-            <w:tab/>
-          </w:r>
-          <w:r>
-            <w:fldChar w:fldCharType="begin"/>
-          </w:r>
-          <w:r>
-            <w:instrText xml:space="preserve"> PAGEREF _o9291nq9ijt3 \h </w:instrText>
-          </w:r>
-          <w:r>
-            <w:fldChar w:fldCharType="separate"/>
-          </w:r>
-          <w:r>
-            <w:t>6</w:t>
-          </w:r>
-          <w:r>
-            <w:fldChar w:fldCharType="end"/>
-          </w:r>
-        </w:p>
-        <w:p>
-          <w:pPr>
-            <w:tabs>
-              <w:tab w:val="right" w:pos="9360"/>
-            </w:tabs>
-            <w:spacing w:before="60" w:line="240" w:lineRule="auto"/>
-            <w:ind w:left="360"/>
-          </w:pPr>
-          <w:hyperlink w:anchor="_wph6am6x3u0b">
-            <w:r>
-              <w:t>Processor functions</w:t>
-            </w:r>
-          </w:hyperlink>
-          <w:r>
-            <w:tab/>
-          </w:r>
-          <w:r>
-            <w:fldChar w:fldCharType="begin"/>
-          </w:r>
-          <w:r>
-            <w:instrText xml:space="preserve"> PAGEREF _wph6am6x3u0b \h </w:instrText>
-          </w:r>
-          <w:r>
-            <w:fldChar w:fldCharType="separate"/>
-          </w:r>
-          <w:r>
-            <w:t>6</w:t>
-          </w:r>
-          <w:r>
-            <w:fldChar w:fldCharType="end"/>
-          </w:r>
-        </w:p>
-        <w:p>
-          <w:pPr>
-            <w:tabs>
-              <w:tab w:val="right" w:pos="9360"/>
-            </w:tabs>
-            <w:spacing w:before="60" w:line="240" w:lineRule="auto"/>
-            <w:ind w:left="360"/>
-          </w:pPr>
-          <w:hyperlink w:anchor="_ne1x1wyliilo">
-            <w:r>
-              <w:t>Vertex processor</w:t>
-            </w:r>
-          </w:hyperlink>
-          <w:r>
-            <w:tab/>
-          </w:r>
-          <w:r>
-            <w:fldChar w:fldCharType="begin"/>
-          </w:r>
-          <w:r>
-            <w:instrText xml:space="preserve"> PAGEREF _ne1x1wyliilo \h </w:instrText>
-          </w:r>
-          <w:r>
-            <w:fldChar w:fldCharType="separate"/>
-          </w:r>
-          <w:r>
-            <w:t>6</w:t>
-          </w:r>
-          <w:r>
-            <w:fldChar w:fldCharType="end"/>
-          </w:r>
-        </w:p>
-        <w:p>
-          <w:pPr>
-            <w:tabs>
-              <w:tab w:val="right" w:pos="9360"/>
-            </w:tabs>
-            <w:spacing w:before="60" w:line="240" w:lineRule="auto"/>
-            <w:ind w:left="360"/>
-          </w:pPr>
-          <w:hyperlink w:anchor="_4nrb129bye6v">
-            <w:r>
-              <w:t>Fragment processor</w:t>
-            </w:r>
-          </w:hyperlink>
-          <w:r>
-            <w:tab/>
-          </w:r>
-          <w:r>
-            <w:fldChar w:fldCharType="begin"/>
-          </w:r>
-          <w:r>
-            <w:instrText xml:space="preserve"> PAGEREF _4nrb129bye6v \h </w:instrText>
-          </w:r>
-          <w:r>
-            <w:fldChar w:fldCharType="separate"/>
-          </w:r>
-          <w:r>
-            <w:t>6</w:t>
           </w:r>
           <w:r>
             <w:fldChar w:fldCharType="end"/>
@@ -1735,29 +1519,6 @@
             <w:spacing w:before="60" w:after="80" w:line="240" w:lineRule="auto"/>
             <w:ind w:left="360"/>
           </w:pPr>
-          <w:hyperlink w:anchor="_tzyu70k510p2">
-            <w:r>
-              <w:t>Light processor</w:t>
-            </w:r>
-          </w:hyperlink>
-          <w:r>
-            <w:tab/>
-          </w:r>
-          <w:r>
-            <w:fldChar w:fldCharType="begin"/>
-          </w:r>
-          <w:r>
-            <w:instrText xml:space="preserve"> PAGEREF _tzyu70k510p2 \h </w:instrText>
-          </w:r>
-          <w:r>
-            <w:fldChar w:fldCharType="separate"/>
-          </w:r>
-          <w:r>
-            <w:t>6</w:t>
-          </w:r>
-          <w:r>
-            <w:fldChar w:fldCharType="end"/>
-          </w:r>
           <w:r>
             <w:fldChar w:fldCharType="end"/>
           </w:r>
@@ -1779,7 +1540,6 @@
       <w:bookmarkStart w:id="6" w:name="_oxk53rrzhe3j" w:colFirst="0" w:colLast="0"/>
       <w:bookmarkEnd w:id="6"/>
       <w:r>
-        <w:lastRenderedPageBreak/>
         <w:t>Introduction</w:t>
       </w:r>
     </w:p>
@@ -1846,6 +1606,7 @@
       <w:bookmarkStart w:id="9" w:name="_je3u68g7apd6" w:colFirst="0" w:colLast="0"/>
       <w:bookmarkEnd w:id="9"/>
       <w:r>
+        <w:lastRenderedPageBreak/>
         <w:t>Terminology</w:t>
       </w:r>
     </w:p>
@@ -2129,16 +1890,36 @@
       </w:pPr>
       <w:bookmarkStart w:id="23" w:name="_4sgi0ird3xzv" w:colFirst="0" w:colLast="0"/>
       <w:bookmarkEnd w:id="23"/>
-      <w:r>
-        <w:t>Data types</w:t>
+      <w:proofErr w:type="spellStart"/>
+      <w:r>
+        <w:t>NavMesh</w:t>
+      </w:r>
+      <w:proofErr w:type="spellEnd"/>
+      <w:r>
+        <w:t xml:space="preserve"> Surface</w:t>
       </w:r>
     </w:p>
     <w:p>
       <w:pPr>
         <w:spacing w:before="0" w:line="240" w:lineRule="auto"/>
       </w:pPr>
-      <w:r>
-        <w:t>/ Describe the data types you will be using and how they work. /</w:t>
+    </w:p>
+    <w:p>
+      <w:pPr>
+        <w:spacing w:before="0" w:line="240" w:lineRule="auto"/>
+      </w:pPr>
+      <w:r>
+        <w:t xml:space="preserve">This component creates a surface that will be detected as ‘Walkable’ to AI Agents. Any blocked areas will not be walkable. The height and width of what can be walkable can be changed in the agent type, Values changed there will </w:t>
+      </w:r>
+      <w:proofErr w:type="spellStart"/>
+      <w:proofErr w:type="gramStart"/>
+      <w:r>
+        <w:t>effect</w:t>
+      </w:r>
+      <w:proofErr w:type="spellEnd"/>
+      <w:proofErr w:type="gramEnd"/>
+      <w:r>
+        <w:t xml:space="preserve"> the walkable surface.</w:t>
       </w:r>
     </w:p>
     <w:p>
@@ -2147,16 +1928,36 @@
       </w:pPr>
       <w:bookmarkStart w:id="24" w:name="_7ono6u1cvktu" w:colFirst="0" w:colLast="0"/>
       <w:bookmarkEnd w:id="24"/>
-      <w:r>
-        <w:t>Data Model</w:t>
-      </w:r>
-    </w:p>
-    <w:p>
-      <w:pPr>
-        <w:spacing w:before="0" w:line="240" w:lineRule="auto"/>
-      </w:pPr>
-      <w:r>
-        <w:t>/ Describe how the data is stored and used. /</w:t>
+      <w:proofErr w:type="spellStart"/>
+      <w:r>
+        <w:t>NavMesh</w:t>
+      </w:r>
+      <w:proofErr w:type="spellEnd"/>
+      <w:r>
+        <w:t xml:space="preserve"> Link</w:t>
+      </w:r>
+    </w:p>
+    <w:p>
+      <w:r>
+        <w:t xml:space="preserve">This component creates a </w:t>
+      </w:r>
+      <w:r>
+        <w:t>navigable</w:t>
+      </w:r>
+      <w:r>
+        <w:t xml:space="preserve"> link between 2 points. This can be a gap or obstacle and the agent will hop from the start point to the end point which can be </w:t>
+      </w:r>
+      <w:r>
+        <w:t>adjusted</w:t>
+      </w:r>
+      <w:r>
+        <w:t>.</w:t>
+      </w:r>
+      <w:r>
+        <w:t xml:space="preserve"> </w:t>
+      </w:r>
+      <w:r>
+        <w:t xml:space="preserve"> </w:t>
       </w:r>
     </w:p>
     <w:p>
@@ -2166,241 +1967,47 @@
       </w:pPr>
       <w:bookmarkStart w:id="25" w:name="_cga8s6z1ahbo" w:colFirst="0" w:colLast="0"/>
       <w:bookmarkEnd w:id="25"/>
-      <w:r>
-        <w:t>Interface/API Definitions</w:t>
-      </w:r>
-    </w:p>
-    <w:p>
-      <w:pPr>
-        <w:shd w:val="clear" w:color="auto" w:fill="FFFFFF"/>
+      <w:proofErr w:type="spellStart"/>
+      <w:r>
+        <w:t>NavMesh</w:t>
+      </w:r>
+      <w:proofErr w:type="spellEnd"/>
+      <w:r>
+        <w:t xml:space="preserve"> Modifier Volume.</w:t>
+      </w:r>
+    </w:p>
+    <w:p>
+      <w:proofErr w:type="spellStart"/>
+      <w:r>
+        <w:t>NavMesh</w:t>
+      </w:r>
+      <w:proofErr w:type="spellEnd"/>
+      <w:r>
+        <w:t xml:space="preserve"> Modifier Volume marks a defined area as a certain type</w:t>
+      </w:r>
+      <w:r>
+        <w:t>. The certain type can be set as walkable or non-walkable to certain types of agents. The area must be set manually and can be placed on flat ground or even large rooms and areas</w:t>
+      </w:r>
+      <w:r>
+        <w:t xml:space="preserve"> (</w:t>
+      </w:r>
+      <w:proofErr w:type="spellStart"/>
+      <w:r>
+        <w:t>eg.</w:t>
+      </w:r>
+      <w:proofErr w:type="spellEnd"/>
+      <w:r>
+        <w:t xml:space="preserve"> Lava room)</w:t>
+      </w:r>
+    </w:p>
+    <w:p>
+      <w:pPr>
         <w:spacing w:before="0" w:line="240" w:lineRule="auto"/>
       </w:pPr>
-      <w:r>
-        <w:t>/ Describe how the various components talk to each other. For example, if there are REST endpoints, describe the endpoint URL and the format of the data and parameters used. /</w:t>
-      </w:r>
-    </w:p>
-    <w:p>
-      <w:pPr>
-        <w:pStyle w:val="Heading2"/>
-      </w:pPr>
       <w:bookmarkStart w:id="26" w:name="_i80vs9qe7l24" w:colFirst="0" w:colLast="0"/>
+      <w:bookmarkStart w:id="27" w:name="_miq9noo9xeix" w:colFirst="0" w:colLast="0"/>
       <w:bookmarkEnd w:id="26"/>
-      <w:r>
-        <w:t>Impact</w:t>
-      </w:r>
-    </w:p>
-    <w:p>
-      <w:pPr>
-        <w:spacing w:before="0" w:line="240" w:lineRule="auto"/>
-      </w:pPr>
-      <w:r>
-        <w:t>/ Describe the potential impacts of the design on overall performance, security, and other aspects of the system. /</w:t>
-      </w:r>
-    </w:p>
-    <w:p>
-      <w:pPr>
-        <w:pStyle w:val="Heading2"/>
-      </w:pPr>
-      <w:bookmarkStart w:id="27" w:name="_230o9g1wesmu" w:colFirst="0" w:colLast="0"/>
       <w:bookmarkEnd w:id="27"/>
-      <w:r>
-        <w:t>Risks</w:t>
-      </w:r>
-    </w:p>
-    <w:p>
-      <w:pPr>
-        <w:spacing w:before="0" w:line="240" w:lineRule="auto"/>
-      </w:pPr>
-      <w:r>
-        <w:t xml:space="preserve">/ If there are any risks or unknowns, list them here. </w:t>
-      </w:r>
-      <w:r>
-        <w:t>Also,</w:t>
-      </w:r>
-      <w:r>
-        <w:t xml:space="preserve"> if there is additional research to be done, mention that as well. /</w:t>
-      </w:r>
-    </w:p>
-    <w:p>
-      <w:pPr>
-        <w:pStyle w:val="Heading2"/>
-      </w:pPr>
-      <w:bookmarkStart w:id="28" w:name="_9m502pllby8o" w:colFirst="0" w:colLast="0"/>
-      <w:bookmarkEnd w:id="28"/>
-      <w:r>
-        <w:t>Alternatives</w:t>
-      </w:r>
-    </w:p>
-    <w:p>
-      <w:pPr>
-        <w:spacing w:before="0" w:line="240" w:lineRule="auto"/>
-      </w:pPr>
-      <w:r>
-        <w:t>/ If there are other potential solutions which were considered and rejected, list them here, as well as the reason why they were not chosen. /</w:t>
-      </w:r>
-      <w:r>
-        <w:br w:type="page"/>
-      </w:r>
-    </w:p>
-    <w:p>
-      <w:pPr>
-        <w:pStyle w:val="Heading1"/>
-        <w:spacing w:before="0" w:line="240" w:lineRule="auto"/>
-      </w:pPr>
-      <w:bookmarkStart w:id="29" w:name="_miq9noo9xeix" w:colFirst="0" w:colLast="0"/>
-      <w:bookmarkEnd w:id="29"/>
-      <w:r>
-        <w:lastRenderedPageBreak/>
-        <w:t>Shader</w:t>
-      </w:r>
-    </w:p>
-    <w:p>
-      <w:pPr>
-        <w:pStyle w:val="Heading2"/>
-      </w:pPr>
-      <w:bookmarkStart w:id="30" w:name="_3wyw3b4cesv3" w:colFirst="0" w:colLast="0"/>
-      <w:bookmarkEnd w:id="30"/>
-      <w:r>
-        <w:t>Shader types</w:t>
-      </w:r>
-    </w:p>
-    <w:p>
-      <w:pPr>
-        <w:spacing w:before="0" w:line="240" w:lineRule="auto"/>
-      </w:pPr>
-      <w:r>
-        <w:t xml:space="preserve">/ Instead of supplying a </w:t>
-      </w:r>
-      <w:proofErr w:type="gramStart"/>
-      <w:r>
-        <w:t>general purpose</w:t>
-      </w:r>
-      <w:proofErr w:type="gramEnd"/>
-      <w:r>
-        <w:t xml:space="preserve"> configuration for all uses (2D, 3D, particles), Godot shaders must specify what they are intended for. Different types support different render modes, built-in variables, and processing functions. /</w:t>
-      </w:r>
-    </w:p>
-    <w:p>
-      <w:pPr>
-        <w:pStyle w:val="Heading2"/>
-      </w:pPr>
-      <w:bookmarkStart w:id="31" w:name="_o9291nq9ijt3" w:colFirst="0" w:colLast="0"/>
-      <w:bookmarkEnd w:id="31"/>
-      <w:r>
-        <w:t>Render modes</w:t>
-      </w:r>
-    </w:p>
-    <w:p>
-      <w:pPr>
-        <w:spacing w:before="0" w:line="240" w:lineRule="auto"/>
-      </w:pPr>
-      <w:r>
-        <w:t xml:space="preserve">/ Different shader types support different render modes. They are optional and, if specified, must be after the </w:t>
-      </w:r>
-      <w:proofErr w:type="spellStart"/>
-      <w:r>
-        <w:t>shader_type</w:t>
-      </w:r>
-      <w:proofErr w:type="spellEnd"/>
-      <w:r>
-        <w:t>. Render modes are used to alter the way built-in functionality is handled. For example, it is common to use the render mode unshaded to skip the built-in light processor function. /</w:t>
-      </w:r>
-    </w:p>
-    <w:p>
-      <w:pPr>
-        <w:pStyle w:val="Heading2"/>
-      </w:pPr>
-      <w:bookmarkStart w:id="32" w:name="_wph6am6x3u0b" w:colFirst="0" w:colLast="0"/>
-      <w:bookmarkEnd w:id="32"/>
-      <w:r>
-        <w:t>Processor functions</w:t>
-      </w:r>
-    </w:p>
-    <w:p>
-      <w:pPr>
-        <w:spacing w:before="0" w:line="240" w:lineRule="auto"/>
-      </w:pPr>
-      <w:r>
-        <w:t>/ Depending on the shader type, different processor functions may be optionally overridden. For “spatial” and “</w:t>
-      </w:r>
-      <w:proofErr w:type="spellStart"/>
-      <w:r>
-        <w:t>canvas_item</w:t>
-      </w:r>
-      <w:proofErr w:type="spellEnd"/>
-      <w:r>
-        <w:t>”, it is possible to override vertex, fragment, and light. For “particles”, only vertex can be overridden. /</w:t>
-      </w:r>
-    </w:p>
-    <w:p>
-      <w:pPr>
-        <w:pStyle w:val="Heading2"/>
-      </w:pPr>
-      <w:bookmarkStart w:id="33" w:name="_ne1x1wyliilo" w:colFirst="0" w:colLast="0"/>
-      <w:bookmarkEnd w:id="33"/>
-      <w:r>
-        <w:t>Vertex processor</w:t>
-      </w:r>
-    </w:p>
-    <w:p>
-      <w:pPr>
-        <w:spacing w:before="0" w:line="240" w:lineRule="auto"/>
-      </w:pPr>
-      <w:r>
-        <w:t>/ The vertex processing function is called once for every vertex in “spatial” and “</w:t>
-      </w:r>
-      <w:proofErr w:type="spellStart"/>
-      <w:r>
-        <w:t>canvas_item</w:t>
-      </w:r>
-      <w:proofErr w:type="spellEnd"/>
-      <w:r>
-        <w:t>” shaders. For “particles” shaders, it is called once for every particle. /</w:t>
-      </w:r>
-    </w:p>
-    <w:p>
-      <w:pPr>
-        <w:pStyle w:val="Heading2"/>
-      </w:pPr>
-      <w:bookmarkStart w:id="34" w:name="_4nrb129bye6v" w:colFirst="0" w:colLast="0"/>
-      <w:bookmarkEnd w:id="34"/>
-      <w:r>
-        <w:t>Fragment processor</w:t>
-      </w:r>
-    </w:p>
-    <w:p>
-      <w:pPr>
-        <w:spacing w:before="0" w:line="240" w:lineRule="auto"/>
-      </w:pPr>
-      <w:r>
-        <w:t>/ The fragment processing function is used to set up the Godot material parameters per pixel. This code runs on every visible pixel the object or primitive draws. It is only available in “spatial” and “</w:t>
-      </w:r>
-      <w:proofErr w:type="spellStart"/>
-      <w:r>
-        <w:t>canvas_item</w:t>
-      </w:r>
-      <w:proofErr w:type="spellEnd"/>
-      <w:r>
-        <w:t>” shaders. /</w:t>
-      </w:r>
-    </w:p>
-    <w:p>
-      <w:pPr>
-        <w:pStyle w:val="Heading2"/>
-      </w:pPr>
-      <w:bookmarkStart w:id="35" w:name="_tzyu70k510p2" w:colFirst="0" w:colLast="0"/>
-      <w:bookmarkEnd w:id="35"/>
-      <w:r>
-        <w:t>Light processor</w:t>
-      </w:r>
-    </w:p>
-    <w:p>
-      <w:pPr>
-        <w:spacing w:before="0" w:line="240" w:lineRule="auto"/>
-      </w:pPr>
-      <w:r>
-        <w:t>/ The light processor runs per pixel, but also runs for every light that affects the object (and does not run if no lights affect the object). It exists as a function called inside the fragment processor and typically operates on the material properties setup inside the fragment function. /</w:t>
-      </w:r>
     </w:p>
     <w:sectPr>
       <w:headerReference w:type="default" r:id="rId8"/>
@@ -2497,8 +2104,8 @@
       <w:spacing w:before="600"/>
       <w:jc w:val="right"/>
     </w:pPr>
-    <w:bookmarkStart w:id="36" w:name="_9nvcibv3gama" w:colFirst="0" w:colLast="0"/>
-    <w:bookmarkEnd w:id="36"/>
+    <w:bookmarkStart w:id="28" w:name="_9nvcibv3gama" w:colFirst="0" w:colLast="0"/>
+    <w:bookmarkEnd w:id="28"/>
     <w:r>
       <w:rPr>
         <w:color w:val="000000"/>

</xml_diff>